<commit_message>
Bug documentation updated with the admin frontend integration errors
</commit_message>
<xml_diff>
--- a/Documentation/Bug documentation.docx
+++ b/Documentation/Bug documentation.docx
@@ -20,6 +20,9 @@
     <w:p/>
     <w:p>
       <w:r>
+        <w:rPr>
+          <w:noProof/>
+        </w:rPr>
         <w:drawing>
           <wp:inline distT="0" distB="0" distL="0" distR="0" wp14:anchorId="636000F8" wp14:editId="213672AE">
             <wp:extent cx="5731510" cy="1682115"/>
@@ -36,7 +39,7 @@
                     <pic:cNvPicPr/>
                   </pic:nvPicPr>
                   <pic:blipFill>
-                    <a:blip r:embed="rId4"/>
+                    <a:blip r:embed="rId5"/>
                     <a:stretch>
                       <a:fillRect/>
                     </a:stretch>
@@ -202,6 +205,9 @@
     <w:p/>
     <w:p>
       <w:r>
+        <w:rPr>
+          <w:noProof/>
+        </w:rPr>
         <w:drawing>
           <wp:inline distT="0" distB="0" distL="0" distR="0" wp14:anchorId="2D0A8E1C" wp14:editId="501E9290">
             <wp:extent cx="5731510" cy="4088765"/>
@@ -218,7 +224,7 @@
                     <pic:cNvPicPr/>
                   </pic:nvPicPr>
                   <pic:blipFill>
-                    <a:blip r:embed="rId5"/>
+                    <a:blip r:embed="rId6"/>
                     <a:stretch>
                       <a:fillRect/>
                     </a:stretch>
@@ -239,6 +245,716 @@
         </w:drawing>
       </w:r>
     </w:p>
+    <w:p/>
+    <w:p>
+      <w:pPr>
+        <w:rPr>
+          <w:b/>
+          <w:bCs/>
+          <w:u w:val="single"/>
+        </w:rPr>
+      </w:pPr>
+      <w:r>
+        <w:rPr>
+          <w:b/>
+          <w:bCs/>
+          <w:u w:val="single"/>
+        </w:rPr>
+        <w:lastRenderedPageBreak/>
+        <w:t>Admin frontend integration:</w:t>
+      </w:r>
+    </w:p>
+    <w:p>
+      <w:pPr>
+        <w:rPr>
+          <w:b/>
+          <w:bCs/>
+          <w:u w:val="single"/>
+        </w:rPr>
+      </w:pPr>
+    </w:p>
+    <w:p>
+      <w:pPr>
+        <w:pStyle w:val="ListParagraph"/>
+        <w:numPr>
+          <w:ilvl w:val="0"/>
+          <w:numId w:val="3"/>
+        </w:numPr>
+      </w:pPr>
+      <w:r>
+        <w:t xml:space="preserve"> </w:t>
+      </w:r>
+      <w:r>
+        <w:t>The issue was with handling it with DOM of the entire component so the d</w:t>
+      </w:r>
+      <w:r>
+        <w:t>a</w:t>
+      </w:r>
+      <w:r>
+        <w:t xml:space="preserve">ta was not updating </w:t>
+      </w:r>
+      <w:r>
+        <w:t>correctly</w:t>
+      </w:r>
+      <w:r>
+        <w:t xml:space="preserve"> due to </w:t>
+      </w:r>
+      <w:proofErr w:type="spellStart"/>
+      <w:r>
+        <w:t>useState</w:t>
+      </w:r>
+      <w:proofErr w:type="spellEnd"/>
+      <w:r>
+        <w:t xml:space="preserve"> innate working</w:t>
+      </w:r>
+      <w:r>
+        <w:t xml:space="preserve">. </w:t>
+      </w:r>
+      <w:r>
+        <w:t xml:space="preserve">So changed to the DOM of the </w:t>
+      </w:r>
+      <w:proofErr w:type="spellStart"/>
+      <w:r>
+        <w:t>AntD</w:t>
+      </w:r>
+      <w:proofErr w:type="spellEnd"/>
+      <w:r>
+        <w:t xml:space="preserve"> third party component and the value handling for ema</w:t>
+      </w:r>
+      <w:r>
+        <w:t>i</w:t>
+      </w:r>
+      <w:r>
+        <w:t>l and pas</w:t>
+      </w:r>
+      <w:r>
+        <w:t>s</w:t>
+      </w:r>
+      <w:r>
+        <w:t>word for login</w:t>
+      </w:r>
+      <w:r>
+        <w:rPr>
+          <w:noProof/>
+        </w:rPr>
+        <w:t xml:space="preserve"> </w:t>
+      </w:r>
+      <w:r>
+        <w:rPr>
+          <w:noProof/>
+        </w:rPr>
+        <w:drawing>
+          <wp:inline distT="0" distB="0" distL="0" distR="0" wp14:anchorId="2340880A" wp14:editId="4BBD8C08">
+            <wp:extent cx="5731510" cy="1632585"/>
+            <wp:effectExtent l="0" t="0" r="2540" b="5715"/>
+            <wp:docPr id="1433041311" name="Picture 12"/>
+            <wp:cNvGraphicFramePr>
+              <a:graphicFrameLocks xmlns:a="http://schemas.openxmlformats.org/drawingml/2006/main" noChangeAspect="1"/>
+            </wp:cNvGraphicFramePr>
+            <a:graphic xmlns:a="http://schemas.openxmlformats.org/drawingml/2006/main">
+              <a:graphicData uri="http://schemas.openxmlformats.org/drawingml/2006/picture">
+                <pic:pic xmlns:pic="http://schemas.openxmlformats.org/drawingml/2006/picture">
+                  <pic:nvPicPr>
+                    <pic:cNvPr id="1433041311" name="Picture 1433041311"/>
+                    <pic:cNvPicPr/>
+                  </pic:nvPicPr>
+                  <pic:blipFill>
+                    <a:blip r:embed="rId7">
+                      <a:extLst>
+                        <a:ext uri="{28A0092B-C50C-407E-A947-70E740481C1C}">
+                          <a14:useLocalDpi xmlns:a14="http://schemas.microsoft.com/office/drawing/2010/main" val="0"/>
+                        </a:ext>
+                      </a:extLst>
+                    </a:blip>
+                    <a:stretch>
+                      <a:fillRect/>
+                    </a:stretch>
+                  </pic:blipFill>
+                  <pic:spPr>
+                    <a:xfrm>
+                      <a:off x="0" y="0"/>
+                      <a:ext cx="5731510" cy="1632585"/>
+                    </a:xfrm>
+                    <a:prstGeom prst="rect">
+                      <a:avLst/>
+                    </a:prstGeom>
+                  </pic:spPr>
+                </pic:pic>
+              </a:graphicData>
+            </a:graphic>
+          </wp:inline>
+        </w:drawing>
+      </w:r>
+    </w:p>
+    <w:p>
+      <w:pPr>
+        <w:pStyle w:val="ListParagraph"/>
+      </w:pPr>
+      <w:r>
+        <w:rPr>
+          <w:noProof/>
+        </w:rPr>
+        <w:drawing>
+          <wp:inline distT="0" distB="0" distL="0" distR="0" wp14:anchorId="7880B683" wp14:editId="06497791">
+            <wp:extent cx="5731510" cy="629920"/>
+            <wp:effectExtent l="0" t="0" r="2540" b="0"/>
+            <wp:docPr id="1133813420" name="Picture 13"/>
+            <wp:cNvGraphicFramePr>
+              <a:graphicFrameLocks xmlns:a="http://schemas.openxmlformats.org/drawingml/2006/main" noChangeAspect="1"/>
+            </wp:cNvGraphicFramePr>
+            <a:graphic xmlns:a="http://schemas.openxmlformats.org/drawingml/2006/main">
+              <a:graphicData uri="http://schemas.openxmlformats.org/drawingml/2006/picture">
+                <pic:pic xmlns:pic="http://schemas.openxmlformats.org/drawingml/2006/picture">
+                  <pic:nvPicPr>
+                    <pic:cNvPr id="1133813420" name="Picture 1133813420"/>
+                    <pic:cNvPicPr/>
+                  </pic:nvPicPr>
+                  <pic:blipFill>
+                    <a:blip r:embed="rId8">
+                      <a:extLst>
+                        <a:ext uri="{28A0092B-C50C-407E-A947-70E740481C1C}">
+                          <a14:useLocalDpi xmlns:a14="http://schemas.microsoft.com/office/drawing/2010/main" val="0"/>
+                        </a:ext>
+                      </a:extLst>
+                    </a:blip>
+                    <a:stretch>
+                      <a:fillRect/>
+                    </a:stretch>
+                  </pic:blipFill>
+                  <pic:spPr>
+                    <a:xfrm>
+                      <a:off x="0" y="0"/>
+                      <a:ext cx="5731510" cy="629920"/>
+                    </a:xfrm>
+                    <a:prstGeom prst="rect">
+                      <a:avLst/>
+                    </a:prstGeom>
+                  </pic:spPr>
+                </pic:pic>
+              </a:graphicData>
+            </a:graphic>
+          </wp:inline>
+        </w:drawing>
+      </w:r>
+    </w:p>
+    <w:p>
+      <w:pPr>
+        <w:pStyle w:val="ListParagraph"/>
+      </w:pPr>
+      <w:r>
+        <w:rPr>
+          <w:noProof/>
+        </w:rPr>
+        <w:drawing>
+          <wp:inline distT="0" distB="0" distL="0" distR="0" wp14:anchorId="18A26591" wp14:editId="3D07C341">
+            <wp:extent cx="5731510" cy="3575685"/>
+            <wp:effectExtent l="0" t="0" r="2540" b="5715"/>
+            <wp:docPr id="1231388779" name="Picture 14"/>
+            <wp:cNvGraphicFramePr>
+              <a:graphicFrameLocks xmlns:a="http://schemas.openxmlformats.org/drawingml/2006/main" noChangeAspect="1"/>
+            </wp:cNvGraphicFramePr>
+            <a:graphic xmlns:a="http://schemas.openxmlformats.org/drawingml/2006/main">
+              <a:graphicData uri="http://schemas.openxmlformats.org/drawingml/2006/picture">
+                <pic:pic xmlns:pic="http://schemas.openxmlformats.org/drawingml/2006/picture">
+                  <pic:nvPicPr>
+                    <pic:cNvPr id="1231388779" name="Picture 1231388779"/>
+                    <pic:cNvPicPr/>
+                  </pic:nvPicPr>
+                  <pic:blipFill>
+                    <a:blip r:embed="rId9">
+                      <a:extLst>
+                        <a:ext uri="{28A0092B-C50C-407E-A947-70E740481C1C}">
+                          <a14:useLocalDpi xmlns:a14="http://schemas.microsoft.com/office/drawing/2010/main" val="0"/>
+                        </a:ext>
+                      </a:extLst>
+                    </a:blip>
+                    <a:stretch>
+                      <a:fillRect/>
+                    </a:stretch>
+                  </pic:blipFill>
+                  <pic:spPr>
+                    <a:xfrm>
+                      <a:off x="0" y="0"/>
+                      <a:ext cx="5731510" cy="3575685"/>
+                    </a:xfrm>
+                    <a:prstGeom prst="rect">
+                      <a:avLst/>
+                    </a:prstGeom>
+                  </pic:spPr>
+                </pic:pic>
+              </a:graphicData>
+            </a:graphic>
+          </wp:inline>
+        </w:drawing>
+      </w:r>
+    </w:p>
+    <w:p>
+      <w:pPr>
+        <w:pStyle w:val="ListParagraph"/>
+      </w:pPr>
+      <w:r>
+        <w:lastRenderedPageBreak/>
+        <w:t>1 (a) User register</w:t>
+      </w:r>
+      <w:r>
+        <w:rPr>
+          <w:noProof/>
+        </w:rPr>
+        <w:drawing>
+          <wp:inline distT="0" distB="0" distL="0" distR="0" wp14:anchorId="498EC87E" wp14:editId="0C39FC2E">
+            <wp:extent cx="5092700" cy="3701884"/>
+            <wp:effectExtent l="0" t="0" r="0" b="0"/>
+            <wp:docPr id="2119757424" name="Picture 15"/>
+            <wp:cNvGraphicFramePr>
+              <a:graphicFrameLocks xmlns:a="http://schemas.openxmlformats.org/drawingml/2006/main" noChangeAspect="1"/>
+            </wp:cNvGraphicFramePr>
+            <a:graphic xmlns:a="http://schemas.openxmlformats.org/drawingml/2006/main">
+              <a:graphicData uri="http://schemas.openxmlformats.org/drawingml/2006/picture">
+                <pic:pic xmlns:pic="http://schemas.openxmlformats.org/drawingml/2006/picture">
+                  <pic:nvPicPr>
+                    <pic:cNvPr id="2119757424" name="Picture 2119757424"/>
+                    <pic:cNvPicPr/>
+                  </pic:nvPicPr>
+                  <pic:blipFill>
+                    <a:blip r:embed="rId10">
+                      <a:extLst>
+                        <a:ext uri="{28A0092B-C50C-407E-A947-70E740481C1C}">
+                          <a14:useLocalDpi xmlns:a14="http://schemas.microsoft.com/office/drawing/2010/main" val="0"/>
+                        </a:ext>
+                      </a:extLst>
+                    </a:blip>
+                    <a:stretch>
+                      <a:fillRect/>
+                    </a:stretch>
+                  </pic:blipFill>
+                  <pic:spPr>
+                    <a:xfrm>
+                      <a:off x="0" y="0"/>
+                      <a:ext cx="5096848" cy="3704899"/>
+                    </a:xfrm>
+                    <a:prstGeom prst="rect">
+                      <a:avLst/>
+                    </a:prstGeom>
+                  </pic:spPr>
+                </pic:pic>
+              </a:graphicData>
+            </a:graphic>
+          </wp:inline>
+        </w:drawing>
+      </w:r>
+    </w:p>
+    <w:p>
+      <w:pPr>
+        <w:pStyle w:val="ListParagraph"/>
+      </w:pPr>
+      <w:r>
+        <w:rPr>
+          <w:noProof/>
+        </w:rPr>
+        <w:drawing>
+          <wp:inline distT="0" distB="0" distL="0" distR="0" wp14:anchorId="4CA3DF17" wp14:editId="59C2F4B0">
+            <wp:extent cx="5143500" cy="4793610"/>
+            <wp:effectExtent l="0" t="0" r="0" b="7620"/>
+            <wp:docPr id="684373844" name="Picture 16"/>
+            <wp:cNvGraphicFramePr>
+              <a:graphicFrameLocks xmlns:a="http://schemas.openxmlformats.org/drawingml/2006/main" noChangeAspect="1"/>
+            </wp:cNvGraphicFramePr>
+            <a:graphic xmlns:a="http://schemas.openxmlformats.org/drawingml/2006/main">
+              <a:graphicData uri="http://schemas.openxmlformats.org/drawingml/2006/picture">
+                <pic:pic xmlns:pic="http://schemas.openxmlformats.org/drawingml/2006/picture">
+                  <pic:nvPicPr>
+                    <pic:cNvPr id="684373844" name="Picture 684373844"/>
+                    <pic:cNvPicPr/>
+                  </pic:nvPicPr>
+                  <pic:blipFill>
+                    <a:blip r:embed="rId11">
+                      <a:extLst>
+                        <a:ext uri="{28A0092B-C50C-407E-A947-70E740481C1C}">
+                          <a14:useLocalDpi xmlns:a14="http://schemas.microsoft.com/office/drawing/2010/main" val="0"/>
+                        </a:ext>
+                      </a:extLst>
+                    </a:blip>
+                    <a:stretch>
+                      <a:fillRect/>
+                    </a:stretch>
+                  </pic:blipFill>
+                  <pic:spPr>
+                    <a:xfrm>
+                      <a:off x="0" y="0"/>
+                      <a:ext cx="5149313" cy="4799028"/>
+                    </a:xfrm>
+                    <a:prstGeom prst="rect">
+                      <a:avLst/>
+                    </a:prstGeom>
+                  </pic:spPr>
+                </pic:pic>
+              </a:graphicData>
+            </a:graphic>
+          </wp:inline>
+        </w:drawing>
+      </w:r>
+    </w:p>
+    <w:p>
+      <w:pPr>
+        <w:pStyle w:val="ListParagraph"/>
+      </w:pPr>
+    </w:p>
+    <w:p>
+      <w:pPr>
+        <w:pStyle w:val="ListParagraph"/>
+      </w:pPr>
+      <w:r>
+        <w:t>1 (b) Forgot Password</w:t>
+      </w:r>
+    </w:p>
+    <w:p>
+      <w:pPr>
+        <w:pStyle w:val="ListParagraph"/>
+      </w:pPr>
+      <w:r>
+        <w:rPr>
+          <w:noProof/>
+        </w:rPr>
+        <w:drawing>
+          <wp:inline distT="0" distB="0" distL="0" distR="0" wp14:anchorId="3B58D2D2" wp14:editId="2CD4B8BA">
+            <wp:extent cx="5731510" cy="1820545"/>
+            <wp:effectExtent l="0" t="0" r="2540" b="8255"/>
+            <wp:docPr id="871470935" name="Picture 17"/>
+            <wp:cNvGraphicFramePr>
+              <a:graphicFrameLocks xmlns:a="http://schemas.openxmlformats.org/drawingml/2006/main" noChangeAspect="1"/>
+            </wp:cNvGraphicFramePr>
+            <a:graphic xmlns:a="http://schemas.openxmlformats.org/drawingml/2006/main">
+              <a:graphicData uri="http://schemas.openxmlformats.org/drawingml/2006/picture">
+                <pic:pic xmlns:pic="http://schemas.openxmlformats.org/drawingml/2006/picture">
+                  <pic:nvPicPr>
+                    <pic:cNvPr id="871470935" name="Picture 871470935"/>
+                    <pic:cNvPicPr/>
+                  </pic:nvPicPr>
+                  <pic:blipFill>
+                    <a:blip r:embed="rId12">
+                      <a:extLst>
+                        <a:ext uri="{28A0092B-C50C-407E-A947-70E740481C1C}">
+                          <a14:useLocalDpi xmlns:a14="http://schemas.microsoft.com/office/drawing/2010/main" val="0"/>
+                        </a:ext>
+                      </a:extLst>
+                    </a:blip>
+                    <a:stretch>
+                      <a:fillRect/>
+                    </a:stretch>
+                  </pic:blipFill>
+                  <pic:spPr>
+                    <a:xfrm>
+                      <a:off x="0" y="0"/>
+                      <a:ext cx="5731510" cy="1820545"/>
+                    </a:xfrm>
+                    <a:prstGeom prst="rect">
+                      <a:avLst/>
+                    </a:prstGeom>
+                  </pic:spPr>
+                </pic:pic>
+              </a:graphicData>
+            </a:graphic>
+          </wp:inline>
+        </w:drawing>
+      </w:r>
+    </w:p>
+    <w:p>
+      <w:pPr>
+        <w:pStyle w:val="ListParagraph"/>
+      </w:pPr>
+      <w:r>
+        <w:rPr>
+          <w:noProof/>
+        </w:rPr>
+        <w:drawing>
+          <wp:inline distT="0" distB="0" distL="0" distR="0" wp14:anchorId="4EB705B3" wp14:editId="5AA80165">
+            <wp:extent cx="5731510" cy="4266565"/>
+            <wp:effectExtent l="0" t="0" r="2540" b="635"/>
+            <wp:docPr id="841107556" name="Picture 18"/>
+            <wp:cNvGraphicFramePr>
+              <a:graphicFrameLocks xmlns:a="http://schemas.openxmlformats.org/drawingml/2006/main" noChangeAspect="1"/>
+            </wp:cNvGraphicFramePr>
+            <a:graphic xmlns:a="http://schemas.openxmlformats.org/drawingml/2006/main">
+              <a:graphicData uri="http://schemas.openxmlformats.org/drawingml/2006/picture">
+                <pic:pic xmlns:pic="http://schemas.openxmlformats.org/drawingml/2006/picture">
+                  <pic:nvPicPr>
+                    <pic:cNvPr id="841107556" name="Picture 841107556"/>
+                    <pic:cNvPicPr/>
+                  </pic:nvPicPr>
+                  <pic:blipFill>
+                    <a:blip r:embed="rId13">
+                      <a:extLst>
+                        <a:ext uri="{28A0092B-C50C-407E-A947-70E740481C1C}">
+                          <a14:useLocalDpi xmlns:a14="http://schemas.microsoft.com/office/drawing/2010/main" val="0"/>
+                        </a:ext>
+                      </a:extLst>
+                    </a:blip>
+                    <a:stretch>
+                      <a:fillRect/>
+                    </a:stretch>
+                  </pic:blipFill>
+                  <pic:spPr>
+                    <a:xfrm>
+                      <a:off x="0" y="0"/>
+                      <a:ext cx="5731510" cy="4266565"/>
+                    </a:xfrm>
+                    <a:prstGeom prst="rect">
+                      <a:avLst/>
+                    </a:prstGeom>
+                  </pic:spPr>
+                </pic:pic>
+              </a:graphicData>
+            </a:graphic>
+          </wp:inline>
+        </w:drawing>
+      </w:r>
+    </w:p>
+    <w:p>
+      <w:pPr>
+        <w:pStyle w:val="ListParagraph"/>
+      </w:pPr>
+      <w:r>
+        <w:rPr>
+          <w:noProof/>
+        </w:rPr>
+        <w:drawing>
+          <wp:inline distT="0" distB="0" distL="0" distR="0" wp14:anchorId="3D6E54BA" wp14:editId="75D0CE2B">
+            <wp:extent cx="5731510" cy="858520"/>
+            <wp:effectExtent l="0" t="0" r="2540" b="0"/>
+            <wp:docPr id="291599728" name="Picture 19"/>
+            <wp:cNvGraphicFramePr>
+              <a:graphicFrameLocks xmlns:a="http://schemas.openxmlformats.org/drawingml/2006/main" noChangeAspect="1"/>
+            </wp:cNvGraphicFramePr>
+            <a:graphic xmlns:a="http://schemas.openxmlformats.org/drawingml/2006/main">
+              <a:graphicData uri="http://schemas.openxmlformats.org/drawingml/2006/picture">
+                <pic:pic xmlns:pic="http://schemas.openxmlformats.org/drawingml/2006/picture">
+                  <pic:nvPicPr>
+                    <pic:cNvPr id="291599728" name="Picture 291599728"/>
+                    <pic:cNvPicPr/>
+                  </pic:nvPicPr>
+                  <pic:blipFill>
+                    <a:blip r:embed="rId14">
+                      <a:extLst>
+                        <a:ext uri="{28A0092B-C50C-407E-A947-70E740481C1C}">
+                          <a14:useLocalDpi xmlns:a14="http://schemas.microsoft.com/office/drawing/2010/main" val="0"/>
+                        </a:ext>
+                      </a:extLst>
+                    </a:blip>
+                    <a:stretch>
+                      <a:fillRect/>
+                    </a:stretch>
+                  </pic:blipFill>
+                  <pic:spPr>
+                    <a:xfrm>
+                      <a:off x="0" y="0"/>
+                      <a:ext cx="5731510" cy="858520"/>
+                    </a:xfrm>
+                    <a:prstGeom prst="rect">
+                      <a:avLst/>
+                    </a:prstGeom>
+                  </pic:spPr>
+                </pic:pic>
+              </a:graphicData>
+            </a:graphic>
+          </wp:inline>
+        </w:drawing>
+      </w:r>
+    </w:p>
+    <w:p>
+      <w:pPr>
+        <w:pStyle w:val="ListParagraph"/>
+      </w:pPr>
+    </w:p>
+    <w:p>
+      <w:pPr>
+        <w:pStyle w:val="ListParagraph"/>
+        <w:numPr>
+          <w:ilvl w:val="0"/>
+          <w:numId w:val="3"/>
+        </w:numPr>
+      </w:pPr>
+      <w:r>
+        <w:t>Did no</w:t>
+      </w:r>
+      <w:r>
+        <w:t xml:space="preserve">t have </w:t>
+      </w:r>
+      <w:r>
+        <w:t>the configuration</w:t>
+      </w:r>
+      <w:r>
+        <w:t xml:space="preserve"> of app </w:t>
+      </w:r>
+      <w:r>
+        <w:t>listed</w:t>
+      </w:r>
+      <w:r>
+        <w:t xml:space="preserve"> correctly with the port and was ambiguous</w:t>
+      </w:r>
+    </w:p>
+    <w:p>
+      <w:pPr>
+        <w:pStyle w:val="ListParagraph"/>
+      </w:pPr>
+      <w:r>
+        <w:t>so resolved with env config instead of hard coding</w:t>
+      </w:r>
+      <w:r>
+        <w:t>.</w:t>
+      </w:r>
+    </w:p>
+    <w:p>
+      <w:pPr>
+        <w:pStyle w:val="ListParagraph"/>
+      </w:pPr>
+      <w:r>
+        <w:rPr>
+          <w:noProof/>
+        </w:rPr>
+        <w:drawing>
+          <wp:inline distT="0" distB="0" distL="0" distR="0" wp14:anchorId="26E092A8" wp14:editId="1C557144">
+            <wp:extent cx="5731510" cy="858520"/>
+            <wp:effectExtent l="0" t="0" r="2540" b="0"/>
+            <wp:docPr id="304542509" name="Picture 20"/>
+            <wp:cNvGraphicFramePr>
+              <a:graphicFrameLocks xmlns:a="http://schemas.openxmlformats.org/drawingml/2006/main" noChangeAspect="1"/>
+            </wp:cNvGraphicFramePr>
+            <a:graphic xmlns:a="http://schemas.openxmlformats.org/drawingml/2006/main">
+              <a:graphicData uri="http://schemas.openxmlformats.org/drawingml/2006/picture">
+                <pic:pic xmlns:pic="http://schemas.openxmlformats.org/drawingml/2006/picture">
+                  <pic:nvPicPr>
+                    <pic:cNvPr id="304542509" name="Picture 304542509"/>
+                    <pic:cNvPicPr/>
+                  </pic:nvPicPr>
+                  <pic:blipFill>
+                    <a:blip r:embed="rId15">
+                      <a:extLst>
+                        <a:ext uri="{28A0092B-C50C-407E-A947-70E740481C1C}">
+                          <a14:useLocalDpi xmlns:a14="http://schemas.microsoft.com/office/drawing/2010/main" val="0"/>
+                        </a:ext>
+                      </a:extLst>
+                    </a:blip>
+                    <a:stretch>
+                      <a:fillRect/>
+                    </a:stretch>
+                  </pic:blipFill>
+                  <pic:spPr>
+                    <a:xfrm>
+                      <a:off x="0" y="0"/>
+                      <a:ext cx="5731510" cy="858520"/>
+                    </a:xfrm>
+                    <a:prstGeom prst="rect">
+                      <a:avLst/>
+                    </a:prstGeom>
+                  </pic:spPr>
+                </pic:pic>
+              </a:graphicData>
+            </a:graphic>
+          </wp:inline>
+        </w:drawing>
+      </w:r>
+    </w:p>
+    <w:p>
+      <w:pPr>
+        <w:pStyle w:val="ListParagraph"/>
+      </w:pPr>
+    </w:p>
+    <w:p>
+      <w:pPr>
+        <w:pStyle w:val="ListParagraph"/>
+        <w:numPr>
+          <w:ilvl w:val="0"/>
+          <w:numId w:val="3"/>
+        </w:numPr>
+      </w:pPr>
+      <w:r>
+        <w:t>CORS was n</w:t>
+      </w:r>
+      <w:r>
+        <w:t>o</w:t>
+      </w:r>
+      <w:r>
+        <w:t>t w</w:t>
+      </w:r>
+      <w:r>
+        <w:t>o</w:t>
+      </w:r>
+      <w:r>
+        <w:t>rking correctly with https package for API</w:t>
+      </w:r>
+      <w:r>
+        <w:t>. So,</w:t>
+      </w:r>
+      <w:r>
+        <w:t xml:space="preserve"> </w:t>
+      </w:r>
+      <w:r>
+        <w:t xml:space="preserve">we used AXIOS for credentials </w:t>
+      </w:r>
+      <w:r>
+        <w:t>versatility</w:t>
+      </w:r>
+      <w:r>
+        <w:t xml:space="preserve"> </w:t>
+      </w:r>
+      <w:r>
+        <w:t>for API Integration in the react app</w:t>
+      </w:r>
+      <w:r>
+        <w:t>.</w:t>
+      </w:r>
+    </w:p>
+    <w:p>
+      <w:pPr>
+        <w:pStyle w:val="ListParagraph"/>
+      </w:pPr>
+      <w:r>
+        <w:rPr>
+          <w:noProof/>
+        </w:rPr>
+        <w:drawing>
+          <wp:inline distT="0" distB="0" distL="0" distR="0" wp14:anchorId="11A89A1E" wp14:editId="2CE6D6C4">
+            <wp:extent cx="5731510" cy="257175"/>
+            <wp:effectExtent l="0" t="0" r="2540" b="9525"/>
+            <wp:docPr id="1035958095" name="Picture 21"/>
+            <wp:cNvGraphicFramePr>
+              <a:graphicFrameLocks xmlns:a="http://schemas.openxmlformats.org/drawingml/2006/main" noChangeAspect="1"/>
+            </wp:cNvGraphicFramePr>
+            <a:graphic xmlns:a="http://schemas.openxmlformats.org/drawingml/2006/main">
+              <a:graphicData uri="http://schemas.openxmlformats.org/drawingml/2006/picture">
+                <pic:pic xmlns:pic="http://schemas.openxmlformats.org/drawingml/2006/picture">
+                  <pic:nvPicPr>
+                    <pic:cNvPr id="1035958095" name="Picture 1035958095"/>
+                    <pic:cNvPicPr/>
+                  </pic:nvPicPr>
+                  <pic:blipFill>
+                    <a:blip r:embed="rId16">
+                      <a:extLst>
+                        <a:ext uri="{28A0092B-C50C-407E-A947-70E740481C1C}">
+                          <a14:useLocalDpi xmlns:a14="http://schemas.microsoft.com/office/drawing/2010/main" val="0"/>
+                        </a:ext>
+                      </a:extLst>
+                    </a:blip>
+                    <a:stretch>
+                      <a:fillRect/>
+                    </a:stretch>
+                  </pic:blipFill>
+                  <pic:spPr>
+                    <a:xfrm>
+                      <a:off x="0" y="0"/>
+                      <a:ext cx="5731510" cy="257175"/>
+                    </a:xfrm>
+                    <a:prstGeom prst="rect">
+                      <a:avLst/>
+                    </a:prstGeom>
+                  </pic:spPr>
+                </pic:pic>
+              </a:graphicData>
+            </a:graphic>
+          </wp:inline>
+        </w:drawing>
+      </w:r>
+    </w:p>
     <w:sectPr>
       <w:pgSz w:w="11906" w:h="16838"/>
       <w:pgMar w:top="1440" w:right="1440" w:bottom="1440" w:left="1440" w:header="708" w:footer="708" w:gutter="0"/>
@@ -247,6 +963,287 @@
     </w:sectPr>
   </w:body>
 </w:document>
+</file>
+
+<file path=word/numbering.xml><?xml version="1.0" encoding="utf-8"?>
+<w:numbering xmlns:wpc="http://schemas.microsoft.com/office/word/2010/wordprocessingCanvas" xmlns:cx="http://schemas.microsoft.com/office/drawing/2014/chartex" xmlns:cx1="http://schemas.microsoft.com/office/drawing/2015/9/8/chartex" xmlns:cx2="http://schemas.microsoft.com/office/drawing/2015/10/21/chartex" xmlns:cx3="http://schemas.microsoft.com/office/drawing/2016/5/9/chartex" xmlns:cx4="http://schemas.microsoft.com/office/drawing/2016/5/10/chartex" xmlns:cx5="http://schemas.microsoft.com/office/drawing/2016/5/11/chartex" xmlns:cx6="http://schemas.microsoft.com/office/drawing/2016/5/12/chartex" xmlns:cx7="http://schemas.microsoft.com/office/drawing/2016/5/13/chartex" xmlns:cx8="http://schemas.microsoft.com/office/drawing/2016/5/14/chartex" xmlns:mc="http://schemas.openxmlformats.org/markup-compatibility/2006" xmlns:aink="http://schemas.microsoft.com/office/drawing/2016/ink" xmlns:am3d="http://schemas.microsoft.com/office/drawing/2017/model3d" xmlns:o="urn:schemas-microsoft-com:office:office" xmlns:oel="http://schemas.microsoft.com/office/2019/extlst" xmlns:r="http://schemas.openxmlformats.org/officeDocument/2006/relationships" xmlns:m="http://schemas.openxmlformats.org/officeDocument/2006/math" xmlns:v="urn:schemas-microsoft-com:vml" xmlns:wp14="http://schemas.microsoft.com/office/word/2010/wordprocessingDrawing" xmlns:wp="http://schemas.openxmlformats.org/drawingml/2006/wordprocessingDrawing" xmlns:w10="urn:schemas-microsoft-com:office:word" xmlns:w="http://schemas.openxmlformats.org/wordprocessingml/2006/main" xmlns:w14="http://schemas.microsoft.com/office/word/2010/wordml" xmlns:w15="http://schemas.microsoft.com/office/word/2012/wordml" xmlns:w16cex="http://schemas.microsoft.com/office/word/2018/wordml/cex" xmlns:w16cid="http://schemas.microsoft.com/office/word/2016/wordml/cid" xmlns:w16="http://schemas.microsoft.com/office/word/2018/wordml" xmlns:w16du="http://schemas.microsoft.com/office/word/2023/wordml/word16du" xmlns:w16sdtdh="http://schemas.microsoft.com/office/word/2020/wordml/sdtdatahash" xmlns:w16sdtfl="http://schemas.microsoft.com/office/word/2024/wordml/sdtformatlock" xmlns:w16se="http://schemas.microsoft.com/office/word/2015/wordml/symex" xmlns:wpg="http://schemas.microsoft.com/office/word/2010/wordprocessingGroup" xmlns:wpi="http://schemas.microsoft.com/office/word/2010/wordprocessingInk" xmlns:wne="http://schemas.microsoft.com/office/word/2006/wordml" xmlns:wps="http://schemas.microsoft.com/office/word/2010/wordprocessingShape" mc:Ignorable="w14 w15 w16se w16cid w16 w16cex w16sdtdh w16sdtfl w16du wp14">
+  <w:abstractNum w:abstractNumId="0" w15:restartNumberingAfterBreak="0">
+    <w:nsid w:val="1D561ED4"/>
+    <w:multiLevelType w:val="hybridMultilevel"/>
+    <w:tmpl w:val="4E8E34CA"/>
+    <w:lvl w:ilvl="0" w:tplc="4009000F">
+      <w:start w:val="1"/>
+      <w:numFmt w:val="decimal"/>
+      <w:lvlText w:val="%1."/>
+      <w:lvlJc w:val="left"/>
+      <w:pPr>
+        <w:ind w:left="720" w:hanging="360"/>
+      </w:pPr>
+      <w:rPr>
+        <w:rFonts w:hint="default"/>
+      </w:rPr>
+    </w:lvl>
+    <w:lvl w:ilvl="1" w:tplc="40090019" w:tentative="1">
+      <w:start w:val="1"/>
+      <w:numFmt w:val="lowerLetter"/>
+      <w:lvlText w:val="%2."/>
+      <w:lvlJc w:val="left"/>
+      <w:pPr>
+        <w:ind w:left="1440" w:hanging="360"/>
+      </w:pPr>
+    </w:lvl>
+    <w:lvl w:ilvl="2" w:tplc="4009001B" w:tentative="1">
+      <w:start w:val="1"/>
+      <w:numFmt w:val="lowerRoman"/>
+      <w:lvlText w:val="%3."/>
+      <w:lvlJc w:val="right"/>
+      <w:pPr>
+        <w:ind w:left="2160" w:hanging="180"/>
+      </w:pPr>
+    </w:lvl>
+    <w:lvl w:ilvl="3" w:tplc="4009000F" w:tentative="1">
+      <w:start w:val="1"/>
+      <w:numFmt w:val="decimal"/>
+      <w:lvlText w:val="%4."/>
+      <w:lvlJc w:val="left"/>
+      <w:pPr>
+        <w:ind w:left="2880" w:hanging="360"/>
+      </w:pPr>
+    </w:lvl>
+    <w:lvl w:ilvl="4" w:tplc="40090019" w:tentative="1">
+      <w:start w:val="1"/>
+      <w:numFmt w:val="lowerLetter"/>
+      <w:lvlText w:val="%5."/>
+      <w:lvlJc w:val="left"/>
+      <w:pPr>
+        <w:ind w:left="3600" w:hanging="360"/>
+      </w:pPr>
+    </w:lvl>
+    <w:lvl w:ilvl="5" w:tplc="4009001B" w:tentative="1">
+      <w:start w:val="1"/>
+      <w:numFmt w:val="lowerRoman"/>
+      <w:lvlText w:val="%6."/>
+      <w:lvlJc w:val="right"/>
+      <w:pPr>
+        <w:ind w:left="4320" w:hanging="180"/>
+      </w:pPr>
+    </w:lvl>
+    <w:lvl w:ilvl="6" w:tplc="4009000F" w:tentative="1">
+      <w:start w:val="1"/>
+      <w:numFmt w:val="decimal"/>
+      <w:lvlText w:val="%7."/>
+      <w:lvlJc w:val="left"/>
+      <w:pPr>
+        <w:ind w:left="5040" w:hanging="360"/>
+      </w:pPr>
+    </w:lvl>
+    <w:lvl w:ilvl="7" w:tplc="40090019" w:tentative="1">
+      <w:start w:val="1"/>
+      <w:numFmt w:val="lowerLetter"/>
+      <w:lvlText w:val="%8."/>
+      <w:lvlJc w:val="left"/>
+      <w:pPr>
+        <w:ind w:left="5760" w:hanging="360"/>
+      </w:pPr>
+    </w:lvl>
+    <w:lvl w:ilvl="8" w:tplc="4009001B" w:tentative="1">
+      <w:start w:val="1"/>
+      <w:numFmt w:val="lowerRoman"/>
+      <w:lvlText w:val="%9."/>
+      <w:lvlJc w:val="right"/>
+      <w:pPr>
+        <w:ind w:left="6480" w:hanging="180"/>
+      </w:pPr>
+    </w:lvl>
+  </w:abstractNum>
+  <w:abstractNum w:abstractNumId="1" w15:restartNumberingAfterBreak="0">
+    <w:nsid w:val="29986D83"/>
+    <w:multiLevelType w:val="hybridMultilevel"/>
+    <w:tmpl w:val="E5601702"/>
+    <w:lvl w:ilvl="0" w:tplc="4009000F">
+      <w:start w:val="1"/>
+      <w:numFmt w:val="decimal"/>
+      <w:lvlText w:val="%1."/>
+      <w:lvlJc w:val="left"/>
+      <w:pPr>
+        <w:ind w:left="720" w:hanging="360"/>
+      </w:pPr>
+      <w:rPr>
+        <w:rFonts w:hint="default"/>
+      </w:rPr>
+    </w:lvl>
+    <w:lvl w:ilvl="1" w:tplc="40090019" w:tentative="1">
+      <w:start w:val="1"/>
+      <w:numFmt w:val="lowerLetter"/>
+      <w:lvlText w:val="%2."/>
+      <w:lvlJc w:val="left"/>
+      <w:pPr>
+        <w:ind w:left="1440" w:hanging="360"/>
+      </w:pPr>
+    </w:lvl>
+    <w:lvl w:ilvl="2" w:tplc="4009001B" w:tentative="1">
+      <w:start w:val="1"/>
+      <w:numFmt w:val="lowerRoman"/>
+      <w:lvlText w:val="%3."/>
+      <w:lvlJc w:val="right"/>
+      <w:pPr>
+        <w:ind w:left="2160" w:hanging="180"/>
+      </w:pPr>
+    </w:lvl>
+    <w:lvl w:ilvl="3" w:tplc="4009000F" w:tentative="1">
+      <w:start w:val="1"/>
+      <w:numFmt w:val="decimal"/>
+      <w:lvlText w:val="%4."/>
+      <w:lvlJc w:val="left"/>
+      <w:pPr>
+        <w:ind w:left="2880" w:hanging="360"/>
+      </w:pPr>
+    </w:lvl>
+    <w:lvl w:ilvl="4" w:tplc="40090019" w:tentative="1">
+      <w:start w:val="1"/>
+      <w:numFmt w:val="lowerLetter"/>
+      <w:lvlText w:val="%5."/>
+      <w:lvlJc w:val="left"/>
+      <w:pPr>
+        <w:ind w:left="3600" w:hanging="360"/>
+      </w:pPr>
+    </w:lvl>
+    <w:lvl w:ilvl="5" w:tplc="4009001B" w:tentative="1">
+      <w:start w:val="1"/>
+      <w:numFmt w:val="lowerRoman"/>
+      <w:lvlText w:val="%6."/>
+      <w:lvlJc w:val="right"/>
+      <w:pPr>
+        <w:ind w:left="4320" w:hanging="180"/>
+      </w:pPr>
+    </w:lvl>
+    <w:lvl w:ilvl="6" w:tplc="4009000F" w:tentative="1">
+      <w:start w:val="1"/>
+      <w:numFmt w:val="decimal"/>
+      <w:lvlText w:val="%7."/>
+      <w:lvlJc w:val="left"/>
+      <w:pPr>
+        <w:ind w:left="5040" w:hanging="360"/>
+      </w:pPr>
+    </w:lvl>
+    <w:lvl w:ilvl="7" w:tplc="40090019" w:tentative="1">
+      <w:start w:val="1"/>
+      <w:numFmt w:val="lowerLetter"/>
+      <w:lvlText w:val="%8."/>
+      <w:lvlJc w:val="left"/>
+      <w:pPr>
+        <w:ind w:left="5760" w:hanging="360"/>
+      </w:pPr>
+    </w:lvl>
+    <w:lvl w:ilvl="8" w:tplc="4009001B" w:tentative="1">
+      <w:start w:val="1"/>
+      <w:numFmt w:val="lowerRoman"/>
+      <w:lvlText w:val="%9."/>
+      <w:lvlJc w:val="right"/>
+      <w:pPr>
+        <w:ind w:left="6480" w:hanging="180"/>
+      </w:pPr>
+    </w:lvl>
+  </w:abstractNum>
+  <w:abstractNum w:abstractNumId="2" w15:restartNumberingAfterBreak="0">
+    <w:nsid w:val="52A66C36"/>
+    <w:multiLevelType w:val="hybridMultilevel"/>
+    <w:tmpl w:val="573292D2"/>
+    <w:lvl w:ilvl="0" w:tplc="4009000F">
+      <w:start w:val="1"/>
+      <w:numFmt w:val="decimal"/>
+      <w:lvlText w:val="%1."/>
+      <w:lvlJc w:val="left"/>
+      <w:pPr>
+        <w:ind w:left="720" w:hanging="360"/>
+      </w:pPr>
+      <w:rPr>
+        <w:rFonts w:hint="default"/>
+      </w:rPr>
+    </w:lvl>
+    <w:lvl w:ilvl="1" w:tplc="40090019" w:tentative="1">
+      <w:start w:val="1"/>
+      <w:numFmt w:val="lowerLetter"/>
+      <w:lvlText w:val="%2."/>
+      <w:lvlJc w:val="left"/>
+      <w:pPr>
+        <w:ind w:left="1440" w:hanging="360"/>
+      </w:pPr>
+    </w:lvl>
+    <w:lvl w:ilvl="2" w:tplc="4009001B" w:tentative="1">
+      <w:start w:val="1"/>
+      <w:numFmt w:val="lowerRoman"/>
+      <w:lvlText w:val="%3."/>
+      <w:lvlJc w:val="right"/>
+      <w:pPr>
+        <w:ind w:left="2160" w:hanging="180"/>
+      </w:pPr>
+    </w:lvl>
+    <w:lvl w:ilvl="3" w:tplc="4009000F" w:tentative="1">
+      <w:start w:val="1"/>
+      <w:numFmt w:val="decimal"/>
+      <w:lvlText w:val="%4."/>
+      <w:lvlJc w:val="left"/>
+      <w:pPr>
+        <w:ind w:left="2880" w:hanging="360"/>
+      </w:pPr>
+    </w:lvl>
+    <w:lvl w:ilvl="4" w:tplc="40090019" w:tentative="1">
+      <w:start w:val="1"/>
+      <w:numFmt w:val="lowerLetter"/>
+      <w:lvlText w:val="%5."/>
+      <w:lvlJc w:val="left"/>
+      <w:pPr>
+        <w:ind w:left="3600" w:hanging="360"/>
+      </w:pPr>
+    </w:lvl>
+    <w:lvl w:ilvl="5" w:tplc="4009001B" w:tentative="1">
+      <w:start w:val="1"/>
+      <w:numFmt w:val="lowerRoman"/>
+      <w:lvlText w:val="%6."/>
+      <w:lvlJc w:val="right"/>
+      <w:pPr>
+        <w:ind w:left="4320" w:hanging="180"/>
+      </w:pPr>
+    </w:lvl>
+    <w:lvl w:ilvl="6" w:tplc="4009000F" w:tentative="1">
+      <w:start w:val="1"/>
+      <w:numFmt w:val="decimal"/>
+      <w:lvlText w:val="%7."/>
+      <w:lvlJc w:val="left"/>
+      <w:pPr>
+        <w:ind w:left="5040" w:hanging="360"/>
+      </w:pPr>
+    </w:lvl>
+    <w:lvl w:ilvl="7" w:tplc="40090019" w:tentative="1">
+      <w:start w:val="1"/>
+      <w:numFmt w:val="lowerLetter"/>
+      <w:lvlText w:val="%8."/>
+      <w:lvlJc w:val="left"/>
+      <w:pPr>
+        <w:ind w:left="5760" w:hanging="360"/>
+      </w:pPr>
+    </w:lvl>
+    <w:lvl w:ilvl="8" w:tplc="4009001B" w:tentative="1">
+      <w:start w:val="1"/>
+      <w:numFmt w:val="lowerRoman"/>
+      <w:lvlText w:val="%9."/>
+      <w:lvlJc w:val="right"/>
+      <w:pPr>
+        <w:ind w:left="6480" w:hanging="180"/>
+      </w:pPr>
+    </w:lvl>
+  </w:abstractNum>
+  <w:num w:numId="1" w16cid:durableId="2026514395">
+    <w:abstractNumId w:val="2"/>
+  </w:num>
+  <w:num w:numId="2" w16cid:durableId="1148863491">
+    <w:abstractNumId w:val="1"/>
+  </w:num>
+  <w:num w:numId="3" w16cid:durableId="397441830">
+    <w:abstractNumId w:val="0"/>
+  </w:num>
+</w:numbering>
 </file>
 
 <file path=word/styles.xml><?xml version="1.0" encoding="utf-8"?>

</xml_diff>